<commit_message>
Retrieving serach results for all the categories is working. This is the end design that I had in mind. Starting with the databases and the backend app now.
</commit_message>
<xml_diff>
--- a/Component Hierarchy.docx
+++ b/Component Hierarchy.docx
@@ -10,9 +10,9 @@
         <mc:AlternateContent>
           <mc:Choice Requires="wpc">
             <w:drawing>
-              <wp:inline distT="0" distB="0" distL="0" distR="0" wp14:anchorId="21BFB2FA" wp14:editId="03078D72">
+              <wp:inline distT="0" distB="0" distL="0" distR="0" wp14:anchorId="21BFB2FA" wp14:editId="79570962">
                 <wp:extent cx="6924675" cy="6657975"/>
-                <wp:effectExtent l="0" t="0" r="9525" b="9525"/>
+                <wp:effectExtent l="0" t="0" r="28575" b="9525"/>
                 <wp:docPr id="1" name="Canvas 1"/>
                 <wp:cNvGraphicFramePr>
                   <a:graphicFrameLocks xmlns:a="http://schemas.openxmlformats.org/drawingml/2006/main" noChangeAspect="1"/>
@@ -459,7 +459,7 @@
                         <wps:cNvSpPr txBox="1"/>
                         <wps:spPr>
                           <a:xfrm>
-                            <a:off x="76200" y="3642225"/>
+                            <a:off x="74270" y="2943975"/>
                             <a:ext cx="2531720" cy="304800"/>
                           </a:xfrm>
                           <a:prstGeom prst="rect">
@@ -588,8 +588,8 @@
                         </wps:cNvCnPr>
                         <wps:spPr>
                           <a:xfrm flipH="1">
-                            <a:off x="1342060" y="2790825"/>
-                            <a:ext cx="15740" cy="851400"/>
+                            <a:off x="1340130" y="2790825"/>
+                            <a:ext cx="17670" cy="153150"/>
                           </a:xfrm>
                           <a:prstGeom prst="straightConnector1">
                             <a:avLst/>
@@ -619,8 +619,8 @@
                         <wps:cNvSpPr txBox="1"/>
                         <wps:spPr>
                           <a:xfrm>
-                            <a:off x="3418499" y="3740400"/>
-                            <a:ext cx="922655" cy="304800"/>
+                            <a:off x="127270" y="3388725"/>
+                            <a:ext cx="2124075" cy="304800"/>
                           </a:xfrm>
                           <a:prstGeom prst="rect">
                             <a:avLst/>
@@ -651,9 +651,34 @@
                                   <w:rFonts w:ascii="Calibri" w:eastAsia="Calibri" w:hAnsi="Calibri" w:cs="Raavi"/>
                                   <w:lang w:val="en-US"/>
                                 </w:rPr>
-                                <w:t>SubCategory</w:t>
+                                <w:t>S</w:t>
+                              </w:r>
+                              <w:r>
+                                <w:rPr>
+                                  <w:rFonts w:ascii="Calibri" w:eastAsia="Calibri" w:hAnsi="Calibri" w:cs="Raavi"/>
+                                  <w:lang w:val="en-US"/>
+                                </w:rPr>
+                                <w:t>earchBox</w:t>
                               </w:r>
                               <w:proofErr w:type="spellEnd"/>
+                              <w:r>
+                                <w:rPr>
+                                  <w:rFonts w:ascii="Calibri" w:eastAsia="Calibri" w:hAnsi="Calibri" w:cs="Raavi"/>
+                                  <w:lang w:val="en-US"/>
+                                </w:rPr>
+                                <w:t xml:space="preserve"> </w:t>
+                              </w:r>
+                              <w:r>
+                                <w:rPr>
+                                  <w:b/>
+                                  <w:bCs/>
+                                  <w:color w:val="FF0000"/>
+                                  <w:sz w:val="26"/>
+                                  <w:szCs w:val="26"/>
+                                  <w:lang w:val="en-US"/>
+                                </w:rPr>
+                                <w:t>(SearchBox.css)</w:t>
+                              </w:r>
                             </w:p>
                           </w:txbxContent>
                         </wps:txbx>
@@ -669,8 +694,8 @@
                         <wps:cNvSpPr txBox="1"/>
                         <wps:spPr>
                           <a:xfrm>
-                            <a:off x="5105381" y="3673725"/>
-                            <a:ext cx="922655" cy="304800"/>
+                            <a:off x="2409824" y="3379200"/>
+                            <a:ext cx="2533650" cy="304800"/>
                           </a:xfrm>
                           <a:prstGeom prst="rect">
                             <a:avLst/>
@@ -701,9 +726,56 @@
                                   <w:rFonts w:ascii="Calibri" w:eastAsia="Calibri" w:hAnsi="Calibri" w:cs="Raavi"/>
                                   <w:lang w:val="en-US"/>
                                 </w:rPr>
-                                <w:t>DisplayList</w:t>
+                                <w:t>Search</w:t>
+                              </w:r>
+                              <w:r>
+                                <w:rPr>
+                                  <w:rFonts w:ascii="Calibri" w:eastAsia="Calibri" w:hAnsi="Calibri" w:cs="Raavi"/>
+                                  <w:lang w:val="en-US"/>
+                                </w:rPr>
+                                <w:t>Results</w:t>
                               </w:r>
                               <w:proofErr w:type="spellEnd"/>
+                              <w:r>
+                                <w:rPr>
+                                  <w:rFonts w:ascii="Calibri" w:eastAsia="Calibri" w:hAnsi="Calibri" w:cs="Raavi"/>
+                                  <w:lang w:val="en-US"/>
+                                </w:rPr>
+                                <w:t xml:space="preserve"> </w:t>
+                              </w:r>
+                              <w:r>
+                                <w:rPr>
+                                  <w:b/>
+                                  <w:bCs/>
+                                  <w:color w:val="FF0000"/>
+                                  <w:sz w:val="26"/>
+                                  <w:szCs w:val="26"/>
+                                  <w:lang w:val="en-US"/>
+                                </w:rPr>
+                                <w:t>(Search</w:t>
+                              </w:r>
+                              <w:r>
+                                <w:rPr>
+                                  <w:b/>
+                                  <w:bCs/>
+                                  <w:color w:val="FF0000"/>
+                                  <w:sz w:val="26"/>
+                                  <w:szCs w:val="26"/>
+                                  <w:lang w:val="en-US"/>
+                                </w:rPr>
+                                <w:t>Results</w:t>
+                              </w:r>
+                              <w:r>
+                                <w:rPr>
+                                  <w:b/>
+                                  <w:bCs/>
+                                  <w:color w:val="FF0000"/>
+                                  <w:sz w:val="26"/>
+                                  <w:szCs w:val="26"/>
+                                  <w:lang w:val="en-US"/>
+                                </w:rPr>
+                                <w:t>.css)</w:t>
+                              </w:r>
                             </w:p>
                           </w:txbxContent>
                         </wps:txbx>
@@ -722,8 +794,8 @@
                         </wps:cNvCnPr>
                         <wps:spPr>
                           <a:xfrm flipH="1">
-                            <a:off x="3879827" y="2839085"/>
-                            <a:ext cx="136683" cy="901315"/>
+                            <a:off x="1189308" y="2839085"/>
+                            <a:ext cx="2827202" cy="549640"/>
                           </a:xfrm>
                           <a:prstGeom prst="straightConnector1">
                             <a:avLst/>
@@ -755,9 +827,9 @@
                           <a:endCxn id="20" idx="0"/>
                         </wps:cNvCnPr>
                         <wps:spPr>
-                          <a:xfrm>
-                            <a:off x="4016510" y="2839085"/>
-                            <a:ext cx="1550199" cy="834640"/>
+                          <a:xfrm flipH="1">
+                            <a:off x="3676649" y="2839085"/>
+                            <a:ext cx="339861" cy="540115"/>
                           </a:xfrm>
                           <a:prstGeom prst="straightConnector1">
                             <a:avLst/>
@@ -787,7 +859,7 @@
                         <wps:cNvSpPr txBox="1"/>
                         <wps:spPr>
                           <a:xfrm>
-                            <a:off x="4098291" y="4542450"/>
+                            <a:off x="2773814" y="4980600"/>
                             <a:ext cx="1242696" cy="304800"/>
                           </a:xfrm>
                           <a:prstGeom prst="rect">
@@ -888,8 +960,8 @@
                         </wps:cNvCnPr>
                         <wps:spPr>
                           <a:xfrm flipH="1">
-                            <a:off x="4719639" y="3978525"/>
-                            <a:ext cx="847070" cy="563925"/>
+                            <a:off x="3395162" y="3684000"/>
+                            <a:ext cx="281487" cy="1296600"/>
                           </a:xfrm>
                           <a:prstGeom prst="straightConnector1">
                             <a:avLst/>
@@ -939,19 +1011,10 @@
                             <w:p>
                               <w:pPr>
                                 <w:spacing w:line="254" w:lineRule="auto"/>
-                                <w:jc w:val="center"/>
                                 <w:rPr>
                                   <w:rFonts w:ascii="Calibri" w:eastAsia="Calibri" w:hAnsi="Calibri" w:cs="Raavi"/>
                                 </w:rPr>
                               </w:pPr>
-                              <w:proofErr w:type="spellStart"/>
-                              <w:r>
-                                <w:rPr>
-                                  <w:rFonts w:ascii="Calibri" w:eastAsia="Calibri" w:hAnsi="Calibri" w:cs="Raavi"/>
-                                </w:rPr>
-                                <w:t>IsFavAndIsWatched</w:t>
-                              </w:r>
-                              <w:proofErr w:type="spellEnd"/>
                             </w:p>
                           </w:txbxContent>
                         </wps:txbx>
@@ -1019,9 +1082,9 @@
                           <a:endCxn id="25" idx="0"/>
                         </wps:cNvCnPr>
                         <wps:spPr>
-                          <a:xfrm flipH="1">
-                            <a:off x="3685688" y="4847250"/>
-                            <a:ext cx="1033951" cy="828675"/>
+                          <a:xfrm>
+                            <a:off x="3395162" y="5285400"/>
+                            <a:ext cx="290526" cy="390525"/>
                           </a:xfrm>
                           <a:prstGeom prst="straightConnector1">
                             <a:avLst/>
@@ -1054,8 +1117,8 @@
                         </wps:cNvCnPr>
                         <wps:spPr>
                           <a:xfrm>
-                            <a:off x="4719639" y="4847250"/>
-                            <a:ext cx="1221742" cy="856275"/>
+                            <a:off x="3395162" y="5285400"/>
+                            <a:ext cx="2546219" cy="418125"/>
                           </a:xfrm>
                           <a:prstGeom prst="straightConnector1">
                             <a:avLst/>
@@ -1253,6 +1316,305 @@
                         </wps:style>
                         <wps:bodyPr/>
                       </wps:wsp>
+                      <wps:wsp>
+                        <wps:cNvPr id="31" name="Text Box 2"/>
+                        <wps:cNvSpPr txBox="1"/>
+                        <wps:spPr>
+                          <a:xfrm>
+                            <a:off x="4391025" y="3742350"/>
+                            <a:ext cx="2533650" cy="304800"/>
+                          </a:xfrm>
+                          <a:prstGeom prst="rect">
+                            <a:avLst/>
+                          </a:prstGeom>
+                          <a:solidFill>
+                            <a:schemeClr val="lt1"/>
+                          </a:solidFill>
+                          <a:ln w="6350">
+                            <a:solidFill>
+                              <a:prstClr val="black"/>
+                            </a:solidFill>
+                          </a:ln>
+                        </wps:spPr>
+                        <wps:txbx>
+                          <w:txbxContent>
+                            <w:p>
+                              <w:pPr>
+                                <w:spacing w:line="252" w:lineRule="auto"/>
+                                <w:jc w:val="center"/>
+                                <w:rPr>
+                                  <w:rFonts w:ascii="Calibri" w:eastAsia="Calibri" w:hAnsi="Calibri" w:cs="Raavi"/>
+                                </w:rPr>
+                              </w:pPr>
+                              <w:proofErr w:type="spellStart"/>
+                              <w:r>
+                                <w:rPr>
+                                  <w:rFonts w:ascii="Calibri" w:eastAsia="Calibri" w:hAnsi="Calibri" w:cs="Raavi"/>
+                                </w:rPr>
+                                <w:t>MainContent</w:t>
+                              </w:r>
+                              <w:proofErr w:type="spellEnd"/>
+                              <w:r>
+                                <w:rPr>
+                                  <w:rFonts w:ascii="Calibri" w:eastAsia="Calibri" w:hAnsi="Calibri" w:cs="Raavi"/>
+                                </w:rPr>
+                                <w:t xml:space="preserve"> </w:t>
+                              </w:r>
+                              <w:r>
+                                <w:rPr>
+                                  <w:rFonts w:ascii="Calibri" w:eastAsia="Calibri" w:hAnsi="Calibri" w:cs="Raavi"/>
+                                  <w:b/>
+                                  <w:bCs/>
+                                  <w:color w:val="FF0000"/>
+                                  <w:sz w:val="26"/>
+                                  <w:szCs w:val="26"/>
+                                </w:rPr>
+                                <w:t>(MainContent.css)</w:t>
+                              </w:r>
+                            </w:p>
+                          </w:txbxContent>
+                        </wps:txbx>
+                        <wps:bodyPr rot="0" spcFirstLastPara="0" vert="horz" wrap="square" lIns="91440" tIns="45720" rIns="91440" bIns="45720" numCol="1" spcCol="0" rtlCol="0" fromWordArt="0" anchor="t" anchorCtr="0" forceAA="0" compatLnSpc="1">
+                          <a:prstTxWarp prst="textNoShape">
+                            <a:avLst/>
+                          </a:prstTxWarp>
+                          <a:noAutofit/>
+                        </wps:bodyPr>
+                      </wps:wsp>
+                      <wps:wsp>
+                        <wps:cNvPr id="4" name="Straight Arrow Connector 4"/>
+                        <wps:cNvCnPr>
+                          <a:stCxn id="6" idx="2"/>
+                          <a:endCxn id="31" idx="0"/>
+                        </wps:cNvCnPr>
+                        <wps:spPr>
+                          <a:xfrm>
+                            <a:off x="4016510" y="2839085"/>
+                            <a:ext cx="1641340" cy="903265"/>
+                          </a:xfrm>
+                          <a:prstGeom prst="straightConnector1">
+                            <a:avLst/>
+                          </a:prstGeom>
+                          <a:ln>
+                            <a:tailEnd type="triangle"/>
+                          </a:ln>
+                        </wps:spPr>
+                        <wps:style>
+                          <a:lnRef idx="1">
+                            <a:schemeClr val="accent1"/>
+                          </a:lnRef>
+                          <a:fillRef idx="0">
+                            <a:schemeClr val="accent1"/>
+                          </a:fillRef>
+                          <a:effectRef idx="0">
+                            <a:schemeClr val="accent1"/>
+                          </a:effectRef>
+                          <a:fontRef idx="minor">
+                            <a:schemeClr val="tx1"/>
+                          </a:fontRef>
+                        </wps:style>
+                        <wps:bodyPr/>
+                      </wps:wsp>
+                      <wps:wsp>
+                        <wps:cNvPr id="32" name="Text Box 2"/>
+                        <wps:cNvSpPr txBox="1"/>
+                        <wps:spPr>
+                          <a:xfrm>
+                            <a:off x="3685688" y="4294800"/>
+                            <a:ext cx="1688462" cy="304800"/>
+                          </a:xfrm>
+                          <a:prstGeom prst="rect">
+                            <a:avLst/>
+                          </a:prstGeom>
+                          <a:solidFill>
+                            <a:schemeClr val="lt1"/>
+                          </a:solidFill>
+                          <a:ln w="6350">
+                            <a:solidFill>
+                              <a:prstClr val="black"/>
+                            </a:solidFill>
+                          </a:ln>
+                        </wps:spPr>
+                        <wps:txbx>
+                          <w:txbxContent>
+                            <w:p>
+                              <w:pPr>
+                                <w:spacing w:line="252" w:lineRule="auto"/>
+                                <w:jc w:val="center"/>
+                                <w:rPr>
+                                  <w:rFonts w:ascii="Calibri" w:eastAsia="Calibri" w:hAnsi="Calibri" w:cs="Raavi"/>
+                                </w:rPr>
+                              </w:pPr>
+                              <w:proofErr w:type="spellStart"/>
+                              <w:r>
+                                <w:rPr>
+                                  <w:rFonts w:ascii="Calibri" w:eastAsia="Calibri" w:hAnsi="Calibri" w:cs="Raavi"/>
+                                </w:rPr>
+                                <w:t>SubCategories</w:t>
+                              </w:r>
+                              <w:proofErr w:type="spellEnd"/>
+                            </w:p>
+                          </w:txbxContent>
+                        </wps:txbx>
+                        <wps:bodyPr rot="0" spcFirstLastPara="0" vert="horz" wrap="square" lIns="91440" tIns="45720" rIns="91440" bIns="45720" numCol="1" spcCol="0" rtlCol="0" fromWordArt="0" anchor="t" anchorCtr="0" forceAA="0" compatLnSpc="1">
+                          <a:prstTxWarp prst="textNoShape">
+                            <a:avLst/>
+                          </a:prstTxWarp>
+                          <a:noAutofit/>
+                        </wps:bodyPr>
+                      </wps:wsp>
+                      <wps:wsp>
+                        <wps:cNvPr id="12" name="Straight Arrow Connector 12"/>
+                        <wps:cNvCnPr>
+                          <a:stCxn id="31" idx="2"/>
+                          <a:endCxn id="32" idx="0"/>
+                        </wps:cNvCnPr>
+                        <wps:spPr>
+                          <a:xfrm flipH="1">
+                            <a:off x="4529919" y="4047150"/>
+                            <a:ext cx="1127931" cy="247650"/>
+                          </a:xfrm>
+                          <a:prstGeom prst="straightConnector1">
+                            <a:avLst/>
+                          </a:prstGeom>
+                          <a:ln>
+                            <a:tailEnd type="triangle"/>
+                          </a:ln>
+                        </wps:spPr>
+                        <wps:style>
+                          <a:lnRef idx="1">
+                            <a:schemeClr val="accent1"/>
+                          </a:lnRef>
+                          <a:fillRef idx="0">
+                            <a:schemeClr val="accent1"/>
+                          </a:fillRef>
+                          <a:effectRef idx="0">
+                            <a:schemeClr val="accent1"/>
+                          </a:effectRef>
+                          <a:fontRef idx="minor">
+                            <a:schemeClr val="tx1"/>
+                          </a:fontRef>
+                        </wps:style>
+                        <wps:bodyPr/>
+                      </wps:wsp>
+                      <wps:wsp>
+                        <wps:cNvPr id="33" name="Text Box 2"/>
+                        <wps:cNvSpPr txBox="1"/>
+                        <wps:spPr>
+                          <a:xfrm>
+                            <a:off x="5446543" y="4294800"/>
+                            <a:ext cx="1202055" cy="304800"/>
+                          </a:xfrm>
+                          <a:prstGeom prst="rect">
+                            <a:avLst/>
+                          </a:prstGeom>
+                          <a:solidFill>
+                            <a:schemeClr val="lt1"/>
+                          </a:solidFill>
+                          <a:ln w="6350">
+                            <a:solidFill>
+                              <a:prstClr val="black"/>
+                            </a:solidFill>
+                          </a:ln>
+                        </wps:spPr>
+                        <wps:txbx>
+                          <w:txbxContent>
+                            <w:p>
+                              <w:pPr>
+                                <w:spacing w:line="252" w:lineRule="auto"/>
+                                <w:jc w:val="center"/>
+                                <w:rPr>
+                                  <w:rFonts w:ascii="Calibri" w:eastAsia="Calibri" w:hAnsi="Calibri" w:cs="Raavi"/>
+                                  <w:lang w:val="en-US"/>
+                                </w:rPr>
+                              </w:pPr>
+                              <w:proofErr w:type="spellStart"/>
+                              <w:r>
+                                <w:rPr>
+                                  <w:rFonts w:ascii="Calibri" w:eastAsia="Calibri" w:hAnsi="Calibri" w:cs="Raavi"/>
+                                  <w:lang w:val="en-US"/>
+                                </w:rPr>
+                                <w:t>DisplayList</w:t>
+                              </w:r>
+                              <w:proofErr w:type="spellEnd"/>
+                            </w:p>
+                          </w:txbxContent>
+                        </wps:txbx>
+                        <wps:bodyPr rot="0" spcFirstLastPara="0" vert="horz" wrap="square" lIns="91440" tIns="45720" rIns="91440" bIns="45720" numCol="1" spcCol="0" rtlCol="0" fromWordArt="0" anchor="t" anchorCtr="0" forceAA="0" compatLnSpc="1">
+                          <a:prstTxWarp prst="textNoShape">
+                            <a:avLst/>
+                          </a:prstTxWarp>
+                          <a:noAutofit/>
+                        </wps:bodyPr>
+                      </wps:wsp>
+                      <wps:wsp>
+                        <wps:cNvPr id="15" name="Straight Arrow Connector 15"/>
+                        <wps:cNvCnPr>
+                          <a:stCxn id="31" idx="2"/>
+                          <a:endCxn id="33" idx="0"/>
+                        </wps:cNvCnPr>
+                        <wps:spPr>
+                          <a:xfrm>
+                            <a:off x="5657850" y="4047150"/>
+                            <a:ext cx="389721" cy="247650"/>
+                          </a:xfrm>
+                          <a:prstGeom prst="straightConnector1">
+                            <a:avLst/>
+                          </a:prstGeom>
+                          <a:ln>
+                            <a:tailEnd type="triangle"/>
+                          </a:ln>
+                        </wps:spPr>
+                        <wps:style>
+                          <a:lnRef idx="1">
+                            <a:schemeClr val="accent1"/>
+                          </a:lnRef>
+                          <a:fillRef idx="0">
+                            <a:schemeClr val="accent1"/>
+                          </a:fillRef>
+                          <a:effectRef idx="0">
+                            <a:schemeClr val="accent1"/>
+                          </a:effectRef>
+                          <a:fontRef idx="minor">
+                            <a:schemeClr val="tx1"/>
+                          </a:fontRef>
+                        </wps:style>
+                        <wps:bodyPr/>
+                      </wps:wsp>
+                      <wps:wsp>
+                        <wps:cNvPr id="17" name="Straight Arrow Connector 17"/>
+                        <wps:cNvCnPr>
+                          <a:stCxn id="33" idx="2"/>
+                          <a:endCxn id="23" idx="0"/>
+                        </wps:cNvCnPr>
+                        <wps:spPr>
+                          <a:xfrm flipH="1">
+                            <a:off x="3395162" y="4599600"/>
+                            <a:ext cx="2652409" cy="381000"/>
+                          </a:xfrm>
+                          <a:prstGeom prst="straightConnector1">
+                            <a:avLst/>
+                          </a:prstGeom>
+                          <a:ln>
+                            <a:tailEnd type="triangle"/>
+                          </a:ln>
+                        </wps:spPr>
+                        <wps:style>
+                          <a:lnRef idx="1">
+                            <a:schemeClr val="accent1"/>
+                          </a:lnRef>
+                          <a:fillRef idx="0">
+                            <a:schemeClr val="accent1"/>
+                          </a:fillRef>
+                          <a:effectRef idx="0">
+                            <a:schemeClr val="accent1"/>
+                          </a:effectRef>
+                          <a:fontRef idx="minor">
+                            <a:schemeClr val="tx1"/>
+                          </a:fontRef>
+                        </wps:style>
+                        <wps:bodyPr/>
+                      </wps:wsp>
                     </wpc:wpc>
                   </a:graphicData>
                 </a:graphic>
@@ -1261,7 +1623,7 @@
           </mc:Choice>
           <mc:Fallback>
             <w:pict>
-              <v:group w14:anchorId="21BFB2FA" id="Canvas 1" o:spid="_x0000_s1026" editas="canvas" style="width:545.25pt;height:524.25pt;mso-position-horizontal-relative:char;mso-position-vertical-relative:line" coordsize="69246,66579" o:gfxdata="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">
+              <v:group w14:anchorId="21BFB2FA" id="Canvas 1" o:spid="_x0000_s1026" editas="canvas" style="width:545.25pt;height:524.25pt;mso-position-horizontal-relative:char;mso-position-vertical-relative:line" coordsize="69246,66579" o:gfxdata="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">
                 <v:shapetype id="_x0000_t75" coordsize="21600,21600" o:spt="75" o:preferrelative="t" path="m@4@5l@4@11@9@11@9@5xe" filled="f" stroked="f">
                   <v:stroke joinstyle="miter"/>
                   <v:formulas>
@@ -1528,7 +1890,7 @@
                 <v:shape id="Straight Arrow Connector 11" o:spid="_x0000_s1034" type="#_x0000_t32" style="position:absolute;left:25317;top:12296;width:33356;height:12932;visibility:visible;mso-wrap-style:square" o:connectortype="straight" o:gfxdata="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" strokecolor="#4472c4 [3204]" strokeweight=".5pt">
                   <v:stroke endarrow="block" joinstyle="miter"/>
                 </v:shape>
-                <v:shape id="Text Box 2" o:spid="_x0000_s1035" type="#_x0000_t202" style="position:absolute;left:762;top:36422;width:25317;height:3048;visibility:visible;mso-wrap-style:square;v-text-anchor:top" o:gfxdata="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" fillcolor="white [3201]" strokeweight=".5pt">
+                <v:shape id="Text Box 2" o:spid="_x0000_s1035" type="#_x0000_t202" style="position:absolute;left:742;top:29439;width:25317;height:3048;visibility:visible;mso-wrap-style:square;v-text-anchor:top" o:gfxdata="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" fillcolor="white [3201]" strokeweight=".5pt">
                   <v:textbox>
                     <w:txbxContent>
                       <w:p>
@@ -1629,10 +1991,10 @@
                     </w:txbxContent>
                   </v:textbox>
                 </v:shape>
-                <v:shape id="Straight Arrow Connector 16" o:spid="_x0000_s1036" type="#_x0000_t32" style="position:absolute;left:13420;top:27908;width:158;height:8514;flip:x;visibility:visible;mso-wrap-style:square" o:connectortype="straight" o:gfxdata="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" strokecolor="#4472c4 [3204]" strokeweight=".5pt">
+                <v:shape id="Straight Arrow Connector 16" o:spid="_x0000_s1036" type="#_x0000_t32" style="position:absolute;left:13401;top:27908;width:177;height:1531;flip:x;visibility:visible;mso-wrap-style:square" o:connectortype="straight" o:gfxdata="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" strokecolor="#4472c4 [3204]" strokeweight=".5pt">
                   <v:stroke endarrow="block" joinstyle="miter"/>
                 </v:shape>
-                <v:shape id="Text Box 2" o:spid="_x0000_s1037" type="#_x0000_t202" style="position:absolute;left:34184;top:37404;width:9227;height:3048;visibility:visible;mso-wrap-style:square;v-text-anchor:top" o:gfxdata="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" fillcolor="white [3201]" strokeweight=".5pt">
+                <v:shape id="Text Box 2" o:spid="_x0000_s1037" type="#_x0000_t202" style="position:absolute;left:1272;top:33887;width:21241;height:3048;visibility:visible;mso-wrap-style:square;v-text-anchor:top" o:gfxdata="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" fillcolor="white [3201]" strokeweight=".5pt">
                   <v:textbox>
                     <w:txbxContent>
                       <w:p>
@@ -1650,14 +2012,39 @@
                             <w:rFonts w:ascii="Calibri" w:eastAsia="Calibri" w:hAnsi="Calibri" w:cs="Raavi"/>
                             <w:lang w:val="en-US"/>
                           </w:rPr>
-                          <w:t>SubCategory</w:t>
+                          <w:t>S</w:t>
+                        </w:r>
+                        <w:r>
+                          <w:rPr>
+                            <w:rFonts w:ascii="Calibri" w:eastAsia="Calibri" w:hAnsi="Calibri" w:cs="Raavi"/>
+                            <w:lang w:val="en-US"/>
+                          </w:rPr>
+                          <w:t>earchBox</w:t>
                         </w:r>
                         <w:proofErr w:type="spellEnd"/>
+                        <w:r>
+                          <w:rPr>
+                            <w:rFonts w:ascii="Calibri" w:eastAsia="Calibri" w:hAnsi="Calibri" w:cs="Raavi"/>
+                            <w:lang w:val="en-US"/>
+                          </w:rPr>
+                          <w:t xml:space="preserve"> </w:t>
+                        </w:r>
+                        <w:r>
+                          <w:rPr>
+                            <w:b/>
+                            <w:bCs/>
+                            <w:color w:val="FF0000"/>
+                            <w:sz w:val="26"/>
+                            <w:szCs w:val="26"/>
+                            <w:lang w:val="en-US"/>
+                          </w:rPr>
+                          <w:t>(SearchBox.css)</w:t>
+                        </w:r>
                       </w:p>
                     </w:txbxContent>
                   </v:textbox>
                 </v:shape>
-                <v:shape id="Text Box 2" o:spid="_x0000_s1038" type="#_x0000_t202" style="position:absolute;left:51053;top:36737;width:9227;height:3048;visibility:visible;mso-wrap-style:square;v-text-anchor:top" o:gfxdata="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" fillcolor="white [3201]" strokeweight=".5pt">
+                <v:shape id="Text Box 2" o:spid="_x0000_s1038" type="#_x0000_t202" style="position:absolute;left:24098;top:33792;width:25336;height:3048;visibility:visible;mso-wrap-style:square;v-text-anchor:top" o:gfxdata="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" fillcolor="white [3201]" strokeweight=".5pt">
                   <v:textbox>
                     <w:txbxContent>
                       <w:p>
@@ -1675,20 +2062,67 @@
                             <w:rFonts w:ascii="Calibri" w:eastAsia="Calibri" w:hAnsi="Calibri" w:cs="Raavi"/>
                             <w:lang w:val="en-US"/>
                           </w:rPr>
-                          <w:t>DisplayList</w:t>
+                          <w:t>Search</w:t>
+                        </w:r>
+                        <w:r>
+                          <w:rPr>
+                            <w:rFonts w:ascii="Calibri" w:eastAsia="Calibri" w:hAnsi="Calibri" w:cs="Raavi"/>
+                            <w:lang w:val="en-US"/>
+                          </w:rPr>
+                          <w:t>Results</w:t>
                         </w:r>
                         <w:proofErr w:type="spellEnd"/>
+                        <w:r>
+                          <w:rPr>
+                            <w:rFonts w:ascii="Calibri" w:eastAsia="Calibri" w:hAnsi="Calibri" w:cs="Raavi"/>
+                            <w:lang w:val="en-US"/>
+                          </w:rPr>
+                          <w:t xml:space="preserve"> </w:t>
+                        </w:r>
+                        <w:r>
+                          <w:rPr>
+                            <w:b/>
+                            <w:bCs/>
+                            <w:color w:val="FF0000"/>
+                            <w:sz w:val="26"/>
+                            <w:szCs w:val="26"/>
+                            <w:lang w:val="en-US"/>
+                          </w:rPr>
+                          <w:t>(Search</w:t>
+                        </w:r>
+                        <w:r>
+                          <w:rPr>
+                            <w:b/>
+                            <w:bCs/>
+                            <w:color w:val="FF0000"/>
+                            <w:sz w:val="26"/>
+                            <w:szCs w:val="26"/>
+                            <w:lang w:val="en-US"/>
+                          </w:rPr>
+                          <w:t>Results</w:t>
+                        </w:r>
+                        <w:r>
+                          <w:rPr>
+                            <w:b/>
+                            <w:bCs/>
+                            <w:color w:val="FF0000"/>
+                            <w:sz w:val="26"/>
+                            <w:szCs w:val="26"/>
+                            <w:lang w:val="en-US"/>
+                          </w:rPr>
+                          <w:t>.css)</w:t>
+                        </w:r>
                       </w:p>
                     </w:txbxContent>
                   </v:textbox>
                 </v:shape>
-                <v:shape id="Straight Arrow Connector 21" o:spid="_x0000_s1039" type="#_x0000_t32" style="position:absolute;left:38798;top:28390;width:1367;height:9014;flip:x;visibility:visible;mso-wrap-style:square" o:connectortype="straight" o:gfxdata="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" strokecolor="#4472c4 [3204]" strokeweight=".5pt">
+                <v:shape id="Straight Arrow Connector 21" o:spid="_x0000_s1039" type="#_x0000_t32" style="position:absolute;left:11893;top:28390;width:28272;height:5497;flip:x;visibility:visible;mso-wrap-style:square" o:connectortype="straight" o:gfxdata="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" strokecolor="#4472c4 [3204]" strokeweight=".5pt">
                   <v:stroke endarrow="block" joinstyle="miter"/>
                 </v:shape>
-                <v:shape id="Straight Arrow Connector 22" o:spid="_x0000_s1040" type="#_x0000_t32" style="position:absolute;left:40165;top:28390;width:15502;height:8347;visibility:visible;mso-wrap-style:square" o:connectortype="straight" o:gfxdata="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" strokecolor="#4472c4 [3204]" strokeweight=".5pt">
+                <v:shape id="Straight Arrow Connector 22" o:spid="_x0000_s1040" type="#_x0000_t32" style="position:absolute;left:36766;top:28390;width:3399;height:5402;flip:x;visibility:visible;mso-wrap-style:square" o:connectortype="straight" o:gfxdata="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" strokecolor="#4472c4 [3204]" strokeweight=".5pt">
                   <v:stroke endarrow="block" joinstyle="miter"/>
                 </v:shape>
-                <v:shape id="Text Box 2" o:spid="_x0000_s1041" type="#_x0000_t202" style="position:absolute;left:40982;top:45424;width:12427;height:3048;visibility:visible;mso-wrap-style:square;v-text-anchor:top" o:gfxdata="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" fillcolor="white [3201]" strokeweight=".5pt">
+                <v:shape id="Text Box 2" o:spid="_x0000_s1041" type="#_x0000_t202" style="position:absolute;left:27738;top:49806;width:12427;height:3048;visibility:visible;mso-wrap-style:square;v-text-anchor:top" o:gfxdata="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" fillcolor="white [3201]" strokeweight=".5pt">
                   <v:textbox>
                     <w:txbxContent>
                       <w:p>
@@ -1761,7 +2195,7 @@
                     </w:txbxContent>
                   </v:textbox>
                 </v:shape>
-                <v:shape id="Straight Arrow Connector 24" o:spid="_x0000_s1042" type="#_x0000_t32" style="position:absolute;left:47196;top:39785;width:8471;height:5639;flip:x;visibility:visible;mso-wrap-style:square" o:connectortype="straight" o:gfxdata="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" strokecolor="#4472c4 [3204]" strokeweight=".5pt">
+                <v:shape id="Straight Arrow Connector 24" o:spid="_x0000_s1042" type="#_x0000_t32" style="position:absolute;left:33951;top:36840;width:2815;height:12966;flip:x;visibility:visible;mso-wrap-style:square" o:connectortype="straight" o:gfxdata="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" strokecolor="#4472c4 [3204]" strokeweight=".5pt">
                   <v:stroke endarrow="block" joinstyle="miter"/>
                 </v:shape>
                 <v:shape id="Text Box 2" o:spid="_x0000_s1043" type="#_x0000_t202" style="position:absolute;left:29803;top:56759;width:14107;height:3048;visibility:visible;mso-wrap-style:square;v-text-anchor:top" o:gfxdata="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" fillcolor="white [3201]" strokeweight=".5pt">
@@ -1770,19 +2204,10 @@
                       <w:p>
                         <w:pPr>
                           <w:spacing w:line="254" w:lineRule="auto"/>
-                          <w:jc w:val="center"/>
                           <w:rPr>
                             <w:rFonts w:ascii="Calibri" w:eastAsia="Calibri" w:hAnsi="Calibri" w:cs="Raavi"/>
                           </w:rPr>
                         </w:pPr>
-                        <w:proofErr w:type="spellStart"/>
-                        <w:r>
-                          <w:rPr>
-                            <w:rFonts w:ascii="Calibri" w:eastAsia="Calibri" w:hAnsi="Calibri" w:cs="Raavi"/>
-                          </w:rPr>
-                          <w:t>IsFavAndIsWatched</w:t>
-                        </w:r>
-                        <w:proofErr w:type="spellEnd"/>
                       </w:p>
                     </w:txbxContent>
                   </v:textbox>
@@ -1812,10 +2237,10 @@
                     </w:txbxContent>
                   </v:textbox>
                 </v:shape>
-                <v:shape id="Straight Arrow Connector 27" o:spid="_x0000_s1045" type="#_x0000_t32" style="position:absolute;left:36856;top:48472;width:10340;height:8287;flip:x;visibility:visible;mso-wrap-style:square" o:connectortype="straight" o:gfxdata="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" strokecolor="#4472c4 [3204]" strokeweight=".5pt">
+                <v:shape id="Straight Arrow Connector 27" o:spid="_x0000_s1045" type="#_x0000_t32" style="position:absolute;left:33951;top:52854;width:2905;height:3905;visibility:visible;mso-wrap-style:square" o:connectortype="straight" o:gfxdata="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" strokecolor="#4472c4 [3204]" strokeweight=".5pt">
                   <v:stroke endarrow="block" joinstyle="miter"/>
                 </v:shape>
-                <v:shape id="Straight Arrow Connector 28" o:spid="_x0000_s1046" type="#_x0000_t32" style="position:absolute;left:47196;top:48472;width:12217;height:8563;visibility:visible;mso-wrap-style:square" o:connectortype="straight" o:gfxdata="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" strokecolor="#4472c4 [3204]" strokeweight=".5pt">
+                <v:shape id="Straight Arrow Connector 28" o:spid="_x0000_s1046" type="#_x0000_t32" style="position:absolute;left:33951;top:52854;width:25462;height:4181;visibility:visible;mso-wrap-style:square" o:connectortype="straight" o:gfxdata="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" strokecolor="#4472c4 [3204]" strokeweight=".5pt">
                   <v:stroke endarrow="block" joinstyle="miter"/>
                 </v:shape>
                 <v:shape id="Text Box 2" o:spid="_x0000_s1047" type="#_x0000_t202" style="position:absolute;left:17074;top:9134;width:16485;height:3162;visibility:visible;mso-wrap-style:square;v-text-anchor:top" o:gfxdata="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" fillcolor="white [3201]" strokeweight=".5pt">
@@ -1877,6 +2302,106 @@
                   <v:stroke endarrow="block" joinstyle="miter"/>
                 </v:shape>
                 <v:shape id="Straight Arrow Connector 8" o:spid="_x0000_s1050" type="#_x0000_t32" style="position:absolute;left:37814;top:4381;width:15304;height:4753;visibility:visible;mso-wrap-style:square" o:connectortype="straight" o:gfxdata="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" strokecolor="#4472c4 [3204]" strokeweight=".5pt">
+                  <v:stroke endarrow="block" joinstyle="miter"/>
+                </v:shape>
+                <v:shape id="Text Box 2" o:spid="_x0000_s1051" type="#_x0000_t202" style="position:absolute;left:43910;top:37423;width:25336;height:3048;visibility:visible;mso-wrap-style:square;v-text-anchor:top" o:gfxdata="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" fillcolor="white [3201]" strokeweight=".5pt">
+                  <v:textbox>
+                    <w:txbxContent>
+                      <w:p>
+                        <w:pPr>
+                          <w:spacing w:line="252" w:lineRule="auto"/>
+                          <w:jc w:val="center"/>
+                          <w:rPr>
+                            <w:rFonts w:ascii="Calibri" w:eastAsia="Calibri" w:hAnsi="Calibri" w:cs="Raavi"/>
+                          </w:rPr>
+                        </w:pPr>
+                        <w:proofErr w:type="spellStart"/>
+                        <w:r>
+                          <w:rPr>
+                            <w:rFonts w:ascii="Calibri" w:eastAsia="Calibri" w:hAnsi="Calibri" w:cs="Raavi"/>
+                          </w:rPr>
+                          <w:t>MainContent</w:t>
+                        </w:r>
+                        <w:proofErr w:type="spellEnd"/>
+                        <w:r>
+                          <w:rPr>
+                            <w:rFonts w:ascii="Calibri" w:eastAsia="Calibri" w:hAnsi="Calibri" w:cs="Raavi"/>
+                          </w:rPr>
+                          <w:t xml:space="preserve"> </w:t>
+                        </w:r>
+                        <w:r>
+                          <w:rPr>
+                            <w:rFonts w:ascii="Calibri" w:eastAsia="Calibri" w:hAnsi="Calibri" w:cs="Raavi"/>
+                            <w:b/>
+                            <w:bCs/>
+                            <w:color w:val="FF0000"/>
+                            <w:sz w:val="26"/>
+                            <w:szCs w:val="26"/>
+                          </w:rPr>
+                          <w:t>(MainContent.css)</w:t>
+                        </w:r>
+                      </w:p>
+                    </w:txbxContent>
+                  </v:textbox>
+                </v:shape>
+                <v:shape id="Straight Arrow Connector 4" o:spid="_x0000_s1052" type="#_x0000_t32" style="position:absolute;left:40165;top:28390;width:16413;height:9033;visibility:visible;mso-wrap-style:square" o:connectortype="straight" o:gfxdata="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" strokecolor="#4472c4 [3204]" strokeweight=".5pt">
+                  <v:stroke endarrow="block" joinstyle="miter"/>
+                </v:shape>
+                <v:shape id="Text Box 2" o:spid="_x0000_s1053" type="#_x0000_t202" style="position:absolute;left:36856;top:42948;width:16885;height:3048;visibility:visible;mso-wrap-style:square;v-text-anchor:top" o:gfxdata="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" fillcolor="white [3201]" strokeweight=".5pt">
+                  <v:textbox>
+                    <w:txbxContent>
+                      <w:p>
+                        <w:pPr>
+                          <w:spacing w:line="252" w:lineRule="auto"/>
+                          <w:jc w:val="center"/>
+                          <w:rPr>
+                            <w:rFonts w:ascii="Calibri" w:eastAsia="Calibri" w:hAnsi="Calibri" w:cs="Raavi"/>
+                          </w:rPr>
+                        </w:pPr>
+                        <w:proofErr w:type="spellStart"/>
+                        <w:r>
+                          <w:rPr>
+                            <w:rFonts w:ascii="Calibri" w:eastAsia="Calibri" w:hAnsi="Calibri" w:cs="Raavi"/>
+                          </w:rPr>
+                          <w:t>SubCategories</w:t>
+                        </w:r>
+                        <w:proofErr w:type="spellEnd"/>
+                      </w:p>
+                    </w:txbxContent>
+                  </v:textbox>
+                </v:shape>
+                <v:shape id="Straight Arrow Connector 12" o:spid="_x0000_s1054" type="#_x0000_t32" style="position:absolute;left:45299;top:40471;width:11279;height:2477;flip:x;visibility:visible;mso-wrap-style:square" o:connectortype="straight" o:gfxdata="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" strokecolor="#4472c4 [3204]" strokeweight=".5pt">
+                  <v:stroke endarrow="block" joinstyle="miter"/>
+                </v:shape>
+                <v:shape id="Text Box 2" o:spid="_x0000_s1055" type="#_x0000_t202" style="position:absolute;left:54465;top:42948;width:12020;height:3048;visibility:visible;mso-wrap-style:square;v-text-anchor:top" o:gfxdata="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" fillcolor="white [3201]" strokeweight=".5pt">
+                  <v:textbox>
+                    <w:txbxContent>
+                      <w:p>
+                        <w:pPr>
+                          <w:spacing w:line="252" w:lineRule="auto"/>
+                          <w:jc w:val="center"/>
+                          <w:rPr>
+                            <w:rFonts w:ascii="Calibri" w:eastAsia="Calibri" w:hAnsi="Calibri" w:cs="Raavi"/>
+                            <w:lang w:val="en-US"/>
+                          </w:rPr>
+                        </w:pPr>
+                        <w:proofErr w:type="spellStart"/>
+                        <w:r>
+                          <w:rPr>
+                            <w:rFonts w:ascii="Calibri" w:eastAsia="Calibri" w:hAnsi="Calibri" w:cs="Raavi"/>
+                            <w:lang w:val="en-US"/>
+                          </w:rPr>
+                          <w:t>DisplayList</w:t>
+                        </w:r>
+                        <w:proofErr w:type="spellEnd"/>
+                      </w:p>
+                    </w:txbxContent>
+                  </v:textbox>
+                </v:shape>
+                <v:shape id="Straight Arrow Connector 15" o:spid="_x0000_s1056" type="#_x0000_t32" style="position:absolute;left:56578;top:40471;width:3897;height:2477;visibility:visible;mso-wrap-style:square" o:connectortype="straight" o:gfxdata="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" strokecolor="#4472c4 [3204]" strokeweight=".5pt">
+                  <v:stroke endarrow="block" joinstyle="miter"/>
+                </v:shape>
+                <v:shape id="Straight Arrow Connector 17" o:spid="_x0000_s1057" type="#_x0000_t32" style="position:absolute;left:33951;top:45996;width:26524;height:3810;flip:x;visibility:visible;mso-wrap-style:square" o:connectortype="straight" o:gfxdata="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" strokecolor="#4472c4 [3204]" strokeweight=".5pt">
                   <v:stroke endarrow="block" joinstyle="miter"/>
                 </v:shape>
                 <w10:anchorlock/>

</xml_diff>